<commit_message>
Massive change for whole project.
</commit_message>
<xml_diff>
--- a/Чек-лист.docx
+++ b/Чек-лист.docx
@@ -132,35 +132,13 @@
     </w:p>
     <w:p>
       <w:pPr>
-        <w:spacing w:after="0" w:line="240" w:lineRule="auto"/>
-        <w:rPr>
-          <w:rFonts w:asciiTheme="minorHAnsi" w:hAnsiTheme="minorHAnsi"/>
-          <w:sz w:val="24"/>
-        </w:rPr>
-      </w:pPr>
-      <w:r>
-        <w:rPr>
-          <w:rFonts w:asciiTheme="minorHAnsi" w:hAnsiTheme="minorHAnsi"/>
-          <w:sz w:val="24"/>
-        </w:rPr>
-        <w:t xml:space="preserve">Тест-кейсы по проекту: </w:t>
-      </w:r>
-    </w:p>
-    <w:p>
-      <w:pPr>
-        <w:spacing w:after="0" w:line="240" w:lineRule="auto"/>
-        <w:rPr>
-          <w:rFonts w:asciiTheme="minorHAnsi" w:hAnsiTheme="minorHAnsi"/>
-        </w:rPr>
-      </w:pPr>
-    </w:p>
-    <w:p>
-      <w:pPr>
         <w:spacing w:line="240" w:lineRule="auto"/>
         <w:rPr>
           <w:rFonts w:asciiTheme="minorHAnsi" w:hAnsiTheme="minorHAnsi"/>
         </w:rPr>
       </w:pPr>
+      <w:bookmarkStart w:id="0" w:name="_GoBack"/>
+      <w:bookmarkEnd w:id="0"/>
       <w:r>
         <w:rPr>
           <w:rFonts w:asciiTheme="minorHAnsi" w:hAnsiTheme="minorHAnsi"/>
@@ -1081,8 +1059,6 @@
           <w:lang w:eastAsia="ru-RU"/>
         </w:rPr>
       </w:pPr>
-      <w:bookmarkStart w:id="0" w:name="_GoBack"/>
-      <w:bookmarkEnd w:id="0"/>
       <w:r>
         <w:rPr>
           <w:rFonts w:ascii="Calibri" w:eastAsia="Calibri" w:hAnsi="Calibri" w:cs="Calibri"/>
@@ -1763,7 +1739,6 @@
           <w:szCs w:val="24"/>
           <w:lang w:eastAsia="ru-RU"/>
         </w:rPr>
-        <w:lastRenderedPageBreak/>
         <w:t xml:space="preserve">По </w:t>
       </w:r>
       <w:r>
@@ -1842,6 +1817,7 @@
           <w:sz w:val="24"/>
           <w:szCs w:val="24"/>
         </w:rPr>
+        <w:lastRenderedPageBreak/>
         <w:t>Сохраняется при переходе на вторую страницу</w:t>
       </w:r>
     </w:p>

</xml_diff>